<commit_message>
Complément livrables finito pipolito
</commit_message>
<xml_diff>
--- a/dossiers/v4/chifoumi_dossierAnalyseConception_v4.docx
+++ b/dossiers/v4/chifoumi_dossierAnalyseConception_v4.docx
@@ -1,6 +1,6 @@
 
 <file path=word/document.xml><?xml version="1.0" encoding="utf-8"?>
-<w:document xmlns:wpc="http://schemas.microsoft.com/office/word/2010/wordprocessingCanvas" xmlns:cx="http://schemas.microsoft.com/office/drawing/2014/chartex" xmlns:cx1="http://schemas.microsoft.com/office/drawing/2015/9/8/chartex" xmlns:cx2="http://schemas.microsoft.com/office/drawing/2015/10/21/chartex" xmlns:cx3="http://schemas.microsoft.com/office/drawing/2016/5/9/chartex" xmlns:cx4="http://schemas.microsoft.com/office/drawing/2016/5/10/chartex" xmlns:cx5="http://schemas.microsoft.com/office/drawing/2016/5/11/chartex" xmlns:cx6="http://schemas.microsoft.com/office/drawing/2016/5/12/chartex" xmlns:cx7="http://schemas.microsoft.com/office/drawing/2016/5/13/chartex" xmlns:cx8="http://schemas.microsoft.com/office/drawing/2016/5/14/chartex" xmlns:mc="http://schemas.openxmlformats.org/markup-compatibility/2006" xmlns:aink="http://schemas.microsoft.com/office/drawing/2016/ink" xmlns:am3d="http://schemas.microsoft.com/office/drawing/2017/model3d" xmlns:o="urn:schemas-microsoft-com:office:office" xmlns:oel="http://schemas.microsoft.com/office/2019/extlst" xmlns:r="http://schemas.openxmlformats.org/officeDocument/2006/relationships" xmlns:m="http://schemas.openxmlformats.org/officeDocument/2006/math" xmlns:v="urn:schemas-microsoft-com:vml" xmlns:wp14="http://schemas.microsoft.com/office/word/2010/wordprocessingDrawing" xmlns:wp="http://schemas.openxmlformats.org/drawingml/2006/wordprocessingDrawing" xmlns:w10="urn:schemas-microsoft-com:office:word" xmlns:w="http://schemas.openxmlformats.org/wordprocessingml/2006/main" xmlns:w14="http://schemas.microsoft.com/office/word/2010/wordml" xmlns:w15="http://schemas.microsoft.com/office/word/2012/wordml" xmlns:w16cex="http://schemas.microsoft.com/office/word/2018/wordml/cex" xmlns:w16cid="http://schemas.microsoft.com/office/word/2016/wordml/cid" xmlns:w16="http://schemas.microsoft.com/office/word/2018/wordml" xmlns:w16sdtdh="http://schemas.microsoft.com/office/word/2020/wordml/sdtdatahash" xmlns:w16se="http://schemas.microsoft.com/office/word/2015/wordml/symex" xmlns:wpg="http://schemas.microsoft.com/office/word/2010/wordprocessingGroup" xmlns:wpi="http://schemas.microsoft.com/office/word/2010/wordprocessingInk" xmlns:wne="http://schemas.microsoft.com/office/word/2006/wordml" xmlns:wps="http://schemas.microsoft.com/office/word/2010/wordprocessingShape" mc:Ignorable="w14 w15 w16se w16cid w16 w16cex w16sdtdh wp14">
+<w:document xmlns:wpc="http://schemas.microsoft.com/office/word/2010/wordprocessingCanvas" xmlns:cx="http://schemas.microsoft.com/office/drawing/2014/chartex" xmlns:cx1="http://schemas.microsoft.com/office/drawing/2015/9/8/chartex" xmlns:mc="http://schemas.openxmlformats.org/markup-compatibility/2006" xmlns:o="urn:schemas-microsoft-com:office:office" xmlns:r="http://schemas.openxmlformats.org/officeDocument/2006/relationships" xmlns:m="http://schemas.openxmlformats.org/officeDocument/2006/math" xmlns:v="urn:schemas-microsoft-com:vml" xmlns:wp14="http://schemas.microsoft.com/office/word/2010/wordprocessingDrawing" xmlns:wp="http://schemas.openxmlformats.org/drawingml/2006/wordprocessingDrawing" xmlns:w10="urn:schemas-microsoft-com:office:word" xmlns:w="http://schemas.openxmlformats.org/wordprocessingml/2006/main" xmlns:w14="http://schemas.microsoft.com/office/word/2010/wordml" xmlns:w15="http://schemas.microsoft.com/office/word/2012/wordml" xmlns:w16se="http://schemas.microsoft.com/office/word/2015/wordml/symex" xmlns:wpg="http://schemas.microsoft.com/office/word/2010/wordprocessingGroup" xmlns:wpi="http://schemas.microsoft.com/office/word/2010/wordprocessingInk" xmlns:wne="http://schemas.microsoft.com/office/word/2006/wordml" xmlns:wps="http://schemas.microsoft.com/office/word/2010/wordprocessingShape" mc:Ignorable="w14 w15 w16se wp14">
   <w:body>
     <w:p>
       <w:pPr>
@@ -642,7 +642,7 @@
               </wp:inline>
             </w:drawing>
           </mc:Choice>
-          <mc:Fallback>
+          <mc:Fallback xmlns:w16sdtdh="http://schemas.microsoft.com/office/word/2020/wordml/sdtdatahash" xmlns:w16="http://schemas.microsoft.com/office/word/2018/wordml" xmlns:w16cid="http://schemas.microsoft.com/office/word/2016/wordml/cid" xmlns:w16cex="http://schemas.microsoft.com/office/word/2018/wordml/cex" xmlns:oel="http://schemas.microsoft.com/office/2019/extlst" xmlns:am3d="http://schemas.microsoft.com/office/drawing/2017/model3d" xmlns:aink="http://schemas.microsoft.com/office/drawing/2016/ink" xmlns:cx8="http://schemas.microsoft.com/office/drawing/2016/5/14/chartex" xmlns:cx7="http://schemas.microsoft.com/office/drawing/2016/5/13/chartex" xmlns:cx6="http://schemas.microsoft.com/office/drawing/2016/5/12/chartex" xmlns:cx5="http://schemas.microsoft.com/office/drawing/2016/5/11/chartex" xmlns:cx4="http://schemas.microsoft.com/office/drawing/2016/5/10/chartex" xmlns:cx3="http://schemas.microsoft.com/office/drawing/2016/5/9/chartex" xmlns:cx2="http://schemas.microsoft.com/office/drawing/2015/10/21/chartex">
             <w:pict>
               <v:group w14:anchorId="53942AA2" id="Group 273" o:spid="_x0000_s1026" style="width:485.5pt;height:.6pt;mso-position-horizontal-relative:char;mso-position-vertical-relative:line" coordsize="9710,12" o:gfxdata="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">
                 <v:group id="Group 274" o:spid="_x0000_s1027" style="position:absolute;left:6;top:6;width:9699;height:2" coordorigin="6,6" coordsize="9699,2" o:gfxdata="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">
@@ -1015,7 +1015,7 @@
               </wp:anchor>
             </w:drawing>
           </mc:Choice>
-          <mc:Fallback>
+          <mc:Fallback xmlns:w16sdtdh="http://schemas.microsoft.com/office/word/2020/wordml/sdtdatahash" xmlns:w16="http://schemas.microsoft.com/office/word/2018/wordml" xmlns:w16cid="http://schemas.microsoft.com/office/word/2016/wordml/cid" xmlns:w16cex="http://schemas.microsoft.com/office/word/2018/wordml/cex" xmlns:oel="http://schemas.microsoft.com/office/2019/extlst" xmlns:am3d="http://schemas.microsoft.com/office/drawing/2017/model3d" xmlns:aink="http://schemas.microsoft.com/office/drawing/2016/ink" xmlns:cx8="http://schemas.microsoft.com/office/drawing/2016/5/14/chartex" xmlns:cx7="http://schemas.microsoft.com/office/drawing/2016/5/13/chartex" xmlns:cx6="http://schemas.microsoft.com/office/drawing/2016/5/12/chartex" xmlns:cx5="http://schemas.microsoft.com/office/drawing/2016/5/11/chartex" xmlns:cx4="http://schemas.microsoft.com/office/drawing/2016/5/10/chartex" xmlns:cx3="http://schemas.microsoft.com/office/drawing/2016/5/9/chartex" xmlns:cx2="http://schemas.microsoft.com/office/drawing/2015/10/21/chartex">
             <w:pict>
               <v:rect w14:anchorId="3545CA73" id="Rectangle 3" o:spid="_x0000_s1026" style="position:absolute;margin-left:36.5pt;margin-top:13.3pt;width:10.75pt;height:26.25pt;rotation:90;z-index:251662336;visibility:visible;mso-wrap-style:square;mso-width-percent:0;mso-height-percent:0;mso-wrap-distance-left:9pt;mso-wrap-distance-top:0;mso-wrap-distance-right:9pt;mso-wrap-distance-bottom:0;mso-position-horizontal:absolute;mso-position-horizontal-relative:text;mso-position-vertical:absolute;mso-position-vertical-relative:text;mso-width-percent:0;mso-height-percent:0;mso-width-relative:margin;mso-height-relative:margin;v-text-anchor:middle" o:gfxdata="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" fillcolor="white [3212]" strokecolor="white [3212]" strokeweight="2pt"/>
             </w:pict>
@@ -1125,7 +1125,7 @@
               </wp:anchor>
             </w:drawing>
           </mc:Choice>
-          <mc:Fallback>
+          <mc:Fallback xmlns:w16sdtdh="http://schemas.microsoft.com/office/word/2020/wordml/sdtdatahash" xmlns:w16="http://schemas.microsoft.com/office/word/2018/wordml" xmlns:w16cid="http://schemas.microsoft.com/office/word/2016/wordml/cid" xmlns:w16cex="http://schemas.microsoft.com/office/word/2018/wordml/cex" xmlns:oel="http://schemas.microsoft.com/office/2019/extlst" xmlns:am3d="http://schemas.microsoft.com/office/drawing/2017/model3d" xmlns:aink="http://schemas.microsoft.com/office/drawing/2016/ink" xmlns:cx8="http://schemas.microsoft.com/office/drawing/2016/5/14/chartex" xmlns:cx7="http://schemas.microsoft.com/office/drawing/2016/5/13/chartex" xmlns:cx6="http://schemas.microsoft.com/office/drawing/2016/5/12/chartex" xmlns:cx5="http://schemas.microsoft.com/office/drawing/2016/5/11/chartex" xmlns:cx4="http://schemas.microsoft.com/office/drawing/2016/5/10/chartex" xmlns:cx3="http://schemas.microsoft.com/office/drawing/2016/5/9/chartex" xmlns:cx2="http://schemas.microsoft.com/office/drawing/2015/10/21/chartex">
             <w:pict>
               <v:rect w14:anchorId="7184DB69" id="Rectangle 4" o:spid="_x0000_s1026" style="position:absolute;margin-left:35.2pt;margin-top:92.85pt;width:12.4pt;height:26.25pt;rotation:90;z-index:251664384;visibility:visible;mso-wrap-style:square;mso-width-percent:0;mso-height-percent:0;mso-wrap-distance-left:9pt;mso-wrap-distance-top:0;mso-wrap-distance-right:9pt;mso-wrap-distance-bottom:0;mso-position-horizontal:absolute;mso-position-horizontal-relative:text;mso-position-vertical:absolute;mso-position-vertical-relative:text;mso-width-percent:0;mso-height-percent:0;mso-width-relative:margin;mso-height-relative:margin;v-text-anchor:middle" o:gfxdata="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" fillcolor="white [3212]" strokecolor="white [3212]" strokeweight="2pt"/>
             </w:pict>
@@ -1198,7 +1198,7 @@
               </wp:anchor>
             </w:drawing>
           </mc:Choice>
-          <mc:Fallback>
+          <mc:Fallback xmlns:w16sdtdh="http://schemas.microsoft.com/office/word/2020/wordml/sdtdatahash" xmlns:w16="http://schemas.microsoft.com/office/word/2018/wordml" xmlns:w16cid="http://schemas.microsoft.com/office/word/2016/wordml/cid" xmlns:w16cex="http://schemas.microsoft.com/office/word/2018/wordml/cex" xmlns:oel="http://schemas.microsoft.com/office/2019/extlst" xmlns:am3d="http://schemas.microsoft.com/office/drawing/2017/model3d" xmlns:aink="http://schemas.microsoft.com/office/drawing/2016/ink" xmlns:cx8="http://schemas.microsoft.com/office/drawing/2016/5/14/chartex" xmlns:cx7="http://schemas.microsoft.com/office/drawing/2016/5/13/chartex" xmlns:cx6="http://schemas.microsoft.com/office/drawing/2016/5/12/chartex" xmlns:cx5="http://schemas.microsoft.com/office/drawing/2016/5/11/chartex" xmlns:cx4="http://schemas.microsoft.com/office/drawing/2016/5/10/chartex" xmlns:cx3="http://schemas.microsoft.com/office/drawing/2016/5/9/chartex" xmlns:cx2="http://schemas.microsoft.com/office/drawing/2015/10/21/chartex">
             <w:pict>
               <v:line w14:anchorId="7D79F375" id="Connecteur droit 5" o:spid="_x0000_s1026" style="position:absolute;z-index:251665408;visibility:visible;mso-wrap-style:square;mso-height-percent:0;mso-wrap-distance-left:9pt;mso-wrap-distance-top:0;mso-wrap-distance-right:9pt;mso-wrap-distance-bottom:0;mso-position-horizontal:absolute;mso-position-horizontal-relative:text;mso-position-vertical:absolute;mso-position-vertical-relative:text;mso-height-percent:0;mso-height-relative:margin" from="55.85pt,4.9pt" to="55.85pt,108.9pt" o:gfxdata="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" strokecolor="black [3213]"/>
             </w:pict>
@@ -1284,7 +1284,7 @@
               </wp:anchor>
             </w:drawing>
           </mc:Choice>
-          <mc:Fallback>
+          <mc:Fallback xmlns:w16sdtdh="http://schemas.microsoft.com/office/word/2020/wordml/sdtdatahash" xmlns:w16="http://schemas.microsoft.com/office/word/2018/wordml" xmlns:w16cid="http://schemas.microsoft.com/office/word/2016/wordml/cid" xmlns:w16cex="http://schemas.microsoft.com/office/word/2018/wordml/cex" xmlns:oel="http://schemas.microsoft.com/office/2019/extlst" xmlns:am3d="http://schemas.microsoft.com/office/drawing/2017/model3d" xmlns:aink="http://schemas.microsoft.com/office/drawing/2016/ink" xmlns:cx8="http://schemas.microsoft.com/office/drawing/2016/5/14/chartex" xmlns:cx7="http://schemas.microsoft.com/office/drawing/2016/5/13/chartex" xmlns:cx6="http://schemas.microsoft.com/office/drawing/2016/5/12/chartex" xmlns:cx5="http://schemas.microsoft.com/office/drawing/2016/5/11/chartex" xmlns:cx4="http://schemas.microsoft.com/office/drawing/2016/5/10/chartex" xmlns:cx3="http://schemas.microsoft.com/office/drawing/2016/5/9/chartex" xmlns:cx2="http://schemas.microsoft.com/office/drawing/2015/10/21/chartex">
             <w:pict>
               <v:rect w14:anchorId="60A25306" id="Rectangle 2" o:spid="_x0000_s1026" style="position:absolute;margin-left:18pt;margin-top:.35pt;width:10.8pt;height:114.45pt;z-index:251660288;visibility:visible;mso-wrap-style:square;mso-width-percent:0;mso-height-percent:0;mso-wrap-distance-left:9pt;mso-wrap-distance-top:0;mso-wrap-distance-right:9pt;mso-wrap-distance-bottom:0;mso-position-horizontal:absolute;mso-position-horizontal-relative:text;mso-position-vertical:absolute;mso-position-vertical-relative:text;mso-width-percent:0;mso-height-percent:0;mso-width-relative:margin;mso-height-relative:margin;v-text-anchor:middle" o:gfxdata="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" fillcolor="white [3212]" strokecolor="white [3212]" strokeweight="2pt"/>
             </w:pict>
@@ -20219,7 +20219,7 @@
       <w:r>
         <w:rPr>
           <w:noProof/>
-          <w:lang w:val="fr-FR"/>
+          <w:lang w:val="fr-FR" w:eastAsia="fr-FR"/>
         </w:rPr>
         <w:drawing>
           <wp:inline distT="0" distB="0" distL="0" distR="0" wp14:anchorId="710F9ECC" wp14:editId="5340487E">
@@ -20411,7 +20411,7 @@
       <w:r>
         <w:rPr>
           <w:noProof/>
-          <w:lang w:val="fr-FR"/>
+          <w:lang w:val="fr-FR" w:eastAsia="fr-FR"/>
         </w:rPr>
         <w:drawing>
           <wp:inline distT="0" distB="0" distL="0" distR="0" wp14:anchorId="3B72B259" wp14:editId="3D862566">
@@ -20512,7 +20512,7 @@
       <w:r>
         <w:rPr>
           <w:noProof/>
-          <w:lang w:val="fr-FR"/>
+          <w:lang w:val="fr-FR" w:eastAsia="fr-FR"/>
         </w:rPr>
         <w:drawing>
           <wp:inline distT="0" distB="0" distL="0" distR="0" wp14:anchorId="0819D3D9" wp14:editId="6ADC7FA7">
@@ -25843,30 +25843,18 @@
         <w:rPr>
           <w:rFonts w:ascii="Times New Roman" w:hAnsi="Times New Roman"/>
           <w:noProof/>
-          <w:highlight w:val="yellow"/>
           <w:lang w:val="fr-FR" w:eastAsia="fr-FR"/>
         </w:rPr>
-        <w:t xml:space="preserve">AJOUTER </w:t>
-      </w:r>
-      <w:r>
-        <w:rPr>
-          <w:rFonts w:ascii="Times New Roman" w:hAnsi="Times New Roman"/>
-          <w:noProof/>
-          <w:highlight w:val="yellow"/>
-          <w:lang w:val="fr-FR" w:eastAsia="fr-FR"/>
-        </w:rPr>
-        <w:t>LE LABEL AFFICHANT LE SCORE MAX</w:t>
-      </w:r>
-    </w:p>
-    <w:p>
-      <w:pPr>
-        <w:ind w:right="298"/>
+        <w:t>Nouvel interface après ajout du nombre de point max</w:t>
+      </w:r>
+      <w:r>
         <w:rPr>
           <w:rFonts w:ascii="Times New Roman" w:hAnsi="Times New Roman"/>
           <w:noProof/>
           <w:lang w:val="fr-FR" w:eastAsia="fr-FR"/>
         </w:rPr>
-      </w:pPr>
+        <w:t> :</w:t>
+      </w:r>
     </w:p>
     <w:p>
       <w:pPr>
@@ -25877,16 +25865,56 @@
           <w:lang w:val="fr-FR" w:eastAsia="fr-FR"/>
         </w:rPr>
       </w:pPr>
-    </w:p>
-    <w:p>
-      <w:pPr>
-        <w:ind w:right="298"/>
+      <w:r>
         <w:rPr>
           <w:rFonts w:ascii="Times New Roman" w:hAnsi="Times New Roman"/>
           <w:noProof/>
           <w:lang w:val="fr-FR" w:eastAsia="fr-FR"/>
         </w:rPr>
-      </w:pPr>
+        <w:drawing>
+          <wp:inline distT="0" distB="0" distL="0" distR="0" wp14:anchorId="35929628" wp14:editId="53974762">
+            <wp:extent cx="4735902" cy="4512442"/>
+            <wp:effectExtent l="0" t="0" r="7620" b="2540"/>
+            <wp:docPr id="11" name="Image 11"/>
+            <wp:cNvGraphicFramePr>
+              <a:graphicFrameLocks xmlns:a="http://schemas.openxmlformats.org/drawingml/2006/main" noChangeAspect="1"/>
+            </wp:cNvGraphicFramePr>
+            <a:graphic xmlns:a="http://schemas.openxmlformats.org/drawingml/2006/main">
+              <a:graphicData uri="http://schemas.openxmlformats.org/drawingml/2006/picture">
+                <pic:pic xmlns:pic="http://schemas.openxmlformats.org/drawingml/2006/picture">
+                  <pic:nvPicPr>
+                    <pic:cNvPr id="11" name="eltsInterface.PNG"/>
+                    <pic:cNvPicPr/>
+                  </pic:nvPicPr>
+                  <pic:blipFill>
+                    <a:blip r:embed="rId23">
+                      <a:extLst>
+                        <a:ext uri="{28A0092B-C50C-407E-A947-70E740481C1C}">
+                          <a14:useLocalDpi xmlns:a14="http://schemas.microsoft.com/office/drawing/2010/main" val="0"/>
+                        </a:ext>
+                      </a:extLst>
+                    </a:blip>
+                    <a:stretch>
+                      <a:fillRect/>
+                    </a:stretch>
+                  </pic:blipFill>
+                  <pic:spPr>
+                    <a:xfrm>
+                      <a:off x="0" y="0"/>
+                      <a:ext cx="4739732" cy="4516091"/>
+                    </a:xfrm>
+                    <a:prstGeom prst="rect">
+                      <a:avLst/>
+                    </a:prstGeom>
+                  </pic:spPr>
+                </pic:pic>
+              </a:graphicData>
+            </a:graphic>
+          </wp:inline>
+        </w:drawing>
+      </w:r>
+      <w:bookmarkStart w:id="5" w:name="_GoBack"/>
+      <w:bookmarkEnd w:id="5"/>
     </w:p>
     <w:p>
       <w:pPr>
@@ -25897,14 +25925,16 @@
           <w:lang w:val="fr-FR" w:eastAsia="fr-FR"/>
         </w:rPr>
       </w:pPr>
-      <w:r>
+    </w:p>
+    <w:p>
+      <w:pPr>
+        <w:ind w:right="298"/>
         <w:rPr>
           <w:rFonts w:ascii="Times New Roman" w:hAnsi="Times New Roman"/>
           <w:noProof/>
           <w:lang w:val="fr-FR" w:eastAsia="fr-FR"/>
         </w:rPr>
-        <w:t>Boite de dialogue indiquant le gagnant :</w:t>
-      </w:r>
+      </w:pPr>
     </w:p>
     <w:p>
       <w:pPr>
@@ -25915,18 +25945,37 @@
           <w:lang w:val="fr-FR" w:eastAsia="fr-FR"/>
         </w:rPr>
       </w:pPr>
+      <w:r>
+        <w:rPr>
+          <w:rFonts w:ascii="Times New Roman" w:hAnsi="Times New Roman"/>
+          <w:noProof/>
+          <w:lang w:val="fr-FR" w:eastAsia="fr-FR"/>
+        </w:rPr>
+        <w:t>Boite de dialogue indiquant le gagnant :</w:t>
+      </w:r>
     </w:p>
     <w:p>
       <w:pPr>
         <w:ind w:right="298"/>
         <w:rPr>
           <w:rFonts w:ascii="Times New Roman" w:hAnsi="Times New Roman"/>
-          <w:lang w:val="fr-FR"/>
-        </w:rPr>
-      </w:pPr>
-      <w:r>
-        <w:rPr>
           <w:noProof/>
+          <w:lang w:val="fr-FR" w:eastAsia="fr-FR"/>
+        </w:rPr>
+      </w:pPr>
+    </w:p>
+    <w:p>
+      <w:pPr>
+        <w:ind w:right="298"/>
+        <w:rPr>
+          <w:rFonts w:ascii="Times New Roman" w:hAnsi="Times New Roman"/>
+          <w:lang w:val="fr-FR"/>
+        </w:rPr>
+      </w:pPr>
+      <w:r>
+        <w:rPr>
+          <w:noProof/>
+          <w:lang w:val="fr-FR" w:eastAsia="fr-FR"/>
         </w:rPr>
         <w:drawing>
           <wp:inline distT="0" distB="0" distL="0" distR="0" wp14:anchorId="0880EECC" wp14:editId="7E56DFF0">
@@ -25944,7 +25993,7 @@
                     <pic:cNvPicPr/>
                   </pic:nvPicPr>
                   <pic:blipFill>
-                    <a:blip r:embed="rId23"/>
+                    <a:blip r:embed="rId24"/>
                     <a:stretch>
                       <a:fillRect/>
                     </a:stretch>
@@ -26605,7 +26654,7 @@
       </w:pPr>
     </w:p>
     <w:sectPr>
-      <w:footerReference w:type="default" r:id="rId24"/>
+      <w:footerReference w:type="default" r:id="rId25"/>
       <w:pgSz w:w="11900" w:h="16840"/>
       <w:pgMar w:top="800" w:right="900" w:bottom="1320" w:left="980" w:header="0" w:footer="1134" w:gutter="0"/>
       <w:cols w:space="720"/>
@@ -26615,7 +26664,7 @@
 </file>
 
 <file path=word/endnotes.xml><?xml version="1.0" encoding="utf-8"?>
-<w:endnotes xmlns:wpc="http://schemas.microsoft.com/office/word/2010/wordprocessingCanvas" xmlns:cx="http://schemas.microsoft.com/office/drawing/2014/chartex" xmlns:cx1="http://schemas.microsoft.com/office/drawing/2015/9/8/chartex" xmlns:cx2="http://schemas.microsoft.com/office/drawing/2015/10/21/chartex" xmlns:cx3="http://schemas.microsoft.com/office/drawing/2016/5/9/chartex" xmlns:cx4="http://schemas.microsoft.com/office/drawing/2016/5/10/chartex" xmlns:cx5="http://schemas.microsoft.com/office/drawing/2016/5/11/chartex" xmlns:cx6="http://schemas.microsoft.com/office/drawing/2016/5/12/chartex" xmlns:cx7="http://schemas.microsoft.com/office/drawing/2016/5/13/chartex" xmlns:cx8="http://schemas.microsoft.com/office/drawing/2016/5/14/chartex" xmlns:mc="http://schemas.openxmlformats.org/markup-compatibility/2006" xmlns:aink="http://schemas.microsoft.com/office/drawing/2016/ink" xmlns:am3d="http://schemas.microsoft.com/office/drawing/2017/model3d" xmlns:o="urn:schemas-microsoft-com:office:office" xmlns:oel="http://schemas.microsoft.com/office/2019/extlst" xmlns:r="http://schemas.openxmlformats.org/officeDocument/2006/relationships" xmlns:m="http://schemas.openxmlformats.org/officeDocument/2006/math" xmlns:v="urn:schemas-microsoft-com:vml" xmlns:wp14="http://schemas.microsoft.com/office/word/2010/wordprocessingDrawing" xmlns:wp="http://schemas.openxmlformats.org/drawingml/2006/wordprocessingDrawing" xmlns:w10="urn:schemas-microsoft-com:office:word" xmlns:w="http://schemas.openxmlformats.org/wordprocessingml/2006/main" xmlns:w14="http://schemas.microsoft.com/office/word/2010/wordml" xmlns:w15="http://schemas.microsoft.com/office/word/2012/wordml" xmlns:w16cex="http://schemas.microsoft.com/office/word/2018/wordml/cex" xmlns:w16cid="http://schemas.microsoft.com/office/word/2016/wordml/cid" xmlns:w16="http://schemas.microsoft.com/office/word/2018/wordml" xmlns:w16sdtdh="http://schemas.microsoft.com/office/word/2020/wordml/sdtdatahash" xmlns:w16se="http://schemas.microsoft.com/office/word/2015/wordml/symex" xmlns:wpg="http://schemas.microsoft.com/office/word/2010/wordprocessingGroup" xmlns:wpi="http://schemas.microsoft.com/office/word/2010/wordprocessingInk" xmlns:wne="http://schemas.microsoft.com/office/word/2006/wordml" xmlns:wps="http://schemas.microsoft.com/office/word/2010/wordprocessingShape" mc:Ignorable="w14 w15 w16se w16cid w16 w16cex w16sdtdh wp14">
+<w:endnotes xmlns:wpc="http://schemas.microsoft.com/office/word/2010/wordprocessingCanvas" xmlns:cx="http://schemas.microsoft.com/office/drawing/2014/chartex" xmlns:cx1="http://schemas.microsoft.com/office/drawing/2015/9/8/chartex" xmlns:mc="http://schemas.openxmlformats.org/markup-compatibility/2006" xmlns:o="urn:schemas-microsoft-com:office:office" xmlns:r="http://schemas.openxmlformats.org/officeDocument/2006/relationships" xmlns:m="http://schemas.openxmlformats.org/officeDocument/2006/math" xmlns:v="urn:schemas-microsoft-com:vml" xmlns:wp14="http://schemas.microsoft.com/office/word/2010/wordprocessingDrawing" xmlns:wp="http://schemas.openxmlformats.org/drawingml/2006/wordprocessingDrawing" xmlns:w10="urn:schemas-microsoft-com:office:word" xmlns:w="http://schemas.openxmlformats.org/wordprocessingml/2006/main" xmlns:w14="http://schemas.microsoft.com/office/word/2010/wordml" xmlns:w15="http://schemas.microsoft.com/office/word/2012/wordml" xmlns:w16se="http://schemas.microsoft.com/office/word/2015/wordml/symex" xmlns:wpg="http://schemas.microsoft.com/office/word/2010/wordprocessingGroup" xmlns:wpi="http://schemas.microsoft.com/office/word/2010/wordprocessingInk" xmlns:wne="http://schemas.microsoft.com/office/word/2006/wordml" xmlns:wps="http://schemas.microsoft.com/office/word/2010/wordprocessingShape" mc:Ignorable="w14 w15 w16se wp14">
   <w:endnote w:type="separator" w:id="-1">
     <w:p>
       <w:r>
@@ -26634,7 +26683,7 @@
 </file>
 
 <file path=word/footer1.xml><?xml version="1.0" encoding="utf-8"?>
-<w:ftr xmlns:wpc="http://schemas.microsoft.com/office/word/2010/wordprocessingCanvas" xmlns:cx="http://schemas.microsoft.com/office/drawing/2014/chartex" xmlns:cx1="http://schemas.microsoft.com/office/drawing/2015/9/8/chartex" xmlns:cx2="http://schemas.microsoft.com/office/drawing/2015/10/21/chartex" xmlns:cx3="http://schemas.microsoft.com/office/drawing/2016/5/9/chartex" xmlns:cx4="http://schemas.microsoft.com/office/drawing/2016/5/10/chartex" xmlns:cx5="http://schemas.microsoft.com/office/drawing/2016/5/11/chartex" xmlns:cx6="http://schemas.microsoft.com/office/drawing/2016/5/12/chartex" xmlns:cx7="http://schemas.microsoft.com/office/drawing/2016/5/13/chartex" xmlns:cx8="http://schemas.microsoft.com/office/drawing/2016/5/14/chartex" xmlns:mc="http://schemas.openxmlformats.org/markup-compatibility/2006" xmlns:aink="http://schemas.microsoft.com/office/drawing/2016/ink" xmlns:am3d="http://schemas.microsoft.com/office/drawing/2017/model3d" xmlns:o="urn:schemas-microsoft-com:office:office" xmlns:oel="http://schemas.microsoft.com/office/2019/extlst" xmlns:r="http://schemas.openxmlformats.org/officeDocument/2006/relationships" xmlns:m="http://schemas.openxmlformats.org/officeDocument/2006/math" xmlns:v="urn:schemas-microsoft-com:vml" xmlns:wp14="http://schemas.microsoft.com/office/word/2010/wordprocessingDrawing" xmlns:wp="http://schemas.openxmlformats.org/drawingml/2006/wordprocessingDrawing" xmlns:w10="urn:schemas-microsoft-com:office:word" xmlns:w="http://schemas.openxmlformats.org/wordprocessingml/2006/main" xmlns:w14="http://schemas.microsoft.com/office/word/2010/wordml" xmlns:w15="http://schemas.microsoft.com/office/word/2012/wordml" xmlns:w16cex="http://schemas.microsoft.com/office/word/2018/wordml/cex" xmlns:w16cid="http://schemas.microsoft.com/office/word/2016/wordml/cid" xmlns:w16="http://schemas.microsoft.com/office/word/2018/wordml" xmlns:w16sdtdh="http://schemas.microsoft.com/office/word/2020/wordml/sdtdatahash" xmlns:w16se="http://schemas.microsoft.com/office/word/2015/wordml/symex" xmlns:wpg="http://schemas.microsoft.com/office/word/2010/wordprocessingGroup" xmlns:wpi="http://schemas.microsoft.com/office/word/2010/wordprocessingInk" xmlns:wne="http://schemas.microsoft.com/office/word/2006/wordml" xmlns:wps="http://schemas.microsoft.com/office/word/2010/wordprocessingShape" mc:Ignorable="w14 w15 w16se w16cid w16 w16cex w16sdtdh wp14">
+<w:ftr xmlns:wpc="http://schemas.microsoft.com/office/word/2010/wordprocessingCanvas" xmlns:cx="http://schemas.microsoft.com/office/drawing/2014/chartex" xmlns:cx1="http://schemas.microsoft.com/office/drawing/2015/9/8/chartex" xmlns:mc="http://schemas.openxmlformats.org/markup-compatibility/2006" xmlns:o="urn:schemas-microsoft-com:office:office" xmlns:r="http://schemas.openxmlformats.org/officeDocument/2006/relationships" xmlns:m="http://schemas.openxmlformats.org/officeDocument/2006/math" xmlns:v="urn:schemas-microsoft-com:vml" xmlns:wp14="http://schemas.microsoft.com/office/word/2010/wordprocessingDrawing" xmlns:wp="http://schemas.openxmlformats.org/drawingml/2006/wordprocessingDrawing" xmlns:w10="urn:schemas-microsoft-com:office:word" xmlns:w="http://schemas.openxmlformats.org/wordprocessingml/2006/main" xmlns:w14="http://schemas.microsoft.com/office/word/2010/wordml" xmlns:w15="http://schemas.microsoft.com/office/word/2012/wordml" xmlns:w16se="http://schemas.microsoft.com/office/word/2015/wordml/symex" xmlns:wpg="http://schemas.microsoft.com/office/word/2010/wordprocessingGroup" xmlns:wpi="http://schemas.microsoft.com/office/word/2010/wordprocessingInk" xmlns:wne="http://schemas.microsoft.com/office/word/2006/wordml" xmlns:wps="http://schemas.microsoft.com/office/word/2010/wordprocessingShape" mc:Ignorable="w14 w15 w16se wp14">
   <w:p>
     <w:pPr>
       <w:pStyle w:val="Pieddepage"/>
@@ -26799,7 +26848,7 @@
         <w:sz w:val="16"/>
         <w:lang w:val="fr-FR"/>
       </w:rPr>
-      <w:t>9</w:t>
+      <w:t>22</w:t>
     </w:r>
     <w:r>
       <w:rPr>
@@ -26845,7 +26894,7 @@
         <w:sz w:val="16"/>
         <w:lang w:val="fr-FR"/>
       </w:rPr>
-      <w:t>9</w:t>
+      <w:t>22</w:t>
     </w:r>
     <w:r>
       <w:rPr>
@@ -26876,7 +26925,7 @@
 </file>
 
 <file path=word/footnotes.xml><?xml version="1.0" encoding="utf-8"?>
-<w:footnotes xmlns:wpc="http://schemas.microsoft.com/office/word/2010/wordprocessingCanvas" xmlns:cx="http://schemas.microsoft.com/office/drawing/2014/chartex" xmlns:cx1="http://schemas.microsoft.com/office/drawing/2015/9/8/chartex" xmlns:cx2="http://schemas.microsoft.com/office/drawing/2015/10/21/chartex" xmlns:cx3="http://schemas.microsoft.com/office/drawing/2016/5/9/chartex" xmlns:cx4="http://schemas.microsoft.com/office/drawing/2016/5/10/chartex" xmlns:cx5="http://schemas.microsoft.com/office/drawing/2016/5/11/chartex" xmlns:cx6="http://schemas.microsoft.com/office/drawing/2016/5/12/chartex" xmlns:cx7="http://schemas.microsoft.com/office/drawing/2016/5/13/chartex" xmlns:cx8="http://schemas.microsoft.com/office/drawing/2016/5/14/chartex" xmlns:mc="http://schemas.openxmlformats.org/markup-compatibility/2006" xmlns:aink="http://schemas.microsoft.com/office/drawing/2016/ink" xmlns:am3d="http://schemas.microsoft.com/office/drawing/2017/model3d" xmlns:o="urn:schemas-microsoft-com:office:office" xmlns:oel="http://schemas.microsoft.com/office/2019/extlst" xmlns:r="http://schemas.openxmlformats.org/officeDocument/2006/relationships" xmlns:m="http://schemas.openxmlformats.org/officeDocument/2006/math" xmlns:v="urn:schemas-microsoft-com:vml" xmlns:wp14="http://schemas.microsoft.com/office/word/2010/wordprocessingDrawing" xmlns:wp="http://schemas.openxmlformats.org/drawingml/2006/wordprocessingDrawing" xmlns:w10="urn:schemas-microsoft-com:office:word" xmlns:w="http://schemas.openxmlformats.org/wordprocessingml/2006/main" xmlns:w14="http://schemas.microsoft.com/office/word/2010/wordml" xmlns:w15="http://schemas.microsoft.com/office/word/2012/wordml" xmlns:w16cex="http://schemas.microsoft.com/office/word/2018/wordml/cex" xmlns:w16cid="http://schemas.microsoft.com/office/word/2016/wordml/cid" xmlns:w16="http://schemas.microsoft.com/office/word/2018/wordml" xmlns:w16sdtdh="http://schemas.microsoft.com/office/word/2020/wordml/sdtdatahash" xmlns:w16se="http://schemas.microsoft.com/office/word/2015/wordml/symex" xmlns:wpg="http://schemas.microsoft.com/office/word/2010/wordprocessingGroup" xmlns:wpi="http://schemas.microsoft.com/office/word/2010/wordprocessingInk" xmlns:wne="http://schemas.microsoft.com/office/word/2006/wordml" xmlns:wps="http://schemas.microsoft.com/office/word/2010/wordprocessingShape" mc:Ignorable="w14 w15 w16se w16cid w16 w16cex w16sdtdh wp14">
+<w:footnotes xmlns:wpc="http://schemas.microsoft.com/office/word/2010/wordprocessingCanvas" xmlns:cx="http://schemas.microsoft.com/office/drawing/2014/chartex" xmlns:cx1="http://schemas.microsoft.com/office/drawing/2015/9/8/chartex" xmlns:mc="http://schemas.openxmlformats.org/markup-compatibility/2006" xmlns:o="urn:schemas-microsoft-com:office:office" xmlns:r="http://schemas.openxmlformats.org/officeDocument/2006/relationships" xmlns:m="http://schemas.openxmlformats.org/officeDocument/2006/math" xmlns:v="urn:schemas-microsoft-com:vml" xmlns:wp14="http://schemas.microsoft.com/office/word/2010/wordprocessingDrawing" xmlns:wp="http://schemas.openxmlformats.org/drawingml/2006/wordprocessingDrawing" xmlns:w10="urn:schemas-microsoft-com:office:word" xmlns:w="http://schemas.openxmlformats.org/wordprocessingml/2006/main" xmlns:w14="http://schemas.microsoft.com/office/word/2010/wordml" xmlns:w15="http://schemas.microsoft.com/office/word/2012/wordml" xmlns:w16se="http://schemas.microsoft.com/office/word/2015/wordml/symex" xmlns:wpg="http://schemas.microsoft.com/office/word/2010/wordprocessingGroup" xmlns:wpi="http://schemas.microsoft.com/office/word/2010/wordprocessingInk" xmlns:wne="http://schemas.microsoft.com/office/word/2006/wordml" xmlns:wps="http://schemas.microsoft.com/office/word/2010/wordprocessingShape" mc:Ignorable="w14 w15 w16se wp14">
   <w:footnote w:type="separator" w:id="-1">
     <w:p>
       <w:r>
@@ -26895,7 +26944,7 @@
 </file>
 
 <file path=word/numbering.xml><?xml version="1.0" encoding="utf-8"?>
-<w:numbering xmlns:wpc="http://schemas.microsoft.com/office/word/2010/wordprocessingCanvas" xmlns:cx="http://schemas.microsoft.com/office/drawing/2014/chartex" xmlns:cx1="http://schemas.microsoft.com/office/drawing/2015/9/8/chartex" xmlns:cx2="http://schemas.microsoft.com/office/drawing/2015/10/21/chartex" xmlns:cx3="http://schemas.microsoft.com/office/drawing/2016/5/9/chartex" xmlns:cx4="http://schemas.microsoft.com/office/drawing/2016/5/10/chartex" xmlns:cx5="http://schemas.microsoft.com/office/drawing/2016/5/11/chartex" xmlns:cx6="http://schemas.microsoft.com/office/drawing/2016/5/12/chartex" xmlns:cx7="http://schemas.microsoft.com/office/drawing/2016/5/13/chartex" xmlns:cx8="http://schemas.microsoft.com/office/drawing/2016/5/14/chartex" xmlns:mc="http://schemas.openxmlformats.org/markup-compatibility/2006" xmlns:aink="http://schemas.microsoft.com/office/drawing/2016/ink" xmlns:am3d="http://schemas.microsoft.com/office/drawing/2017/model3d" xmlns:o="urn:schemas-microsoft-com:office:office" xmlns:oel="http://schemas.microsoft.com/office/2019/extlst" xmlns:r="http://schemas.openxmlformats.org/officeDocument/2006/relationships" xmlns:m="http://schemas.openxmlformats.org/officeDocument/2006/math" xmlns:v="urn:schemas-microsoft-com:vml" xmlns:wp14="http://schemas.microsoft.com/office/word/2010/wordprocessingDrawing" xmlns:wp="http://schemas.openxmlformats.org/drawingml/2006/wordprocessingDrawing" xmlns:w10="urn:schemas-microsoft-com:office:word" xmlns:w="http://schemas.openxmlformats.org/wordprocessingml/2006/main" xmlns:w14="http://schemas.microsoft.com/office/word/2010/wordml" xmlns:w15="http://schemas.microsoft.com/office/word/2012/wordml" xmlns:w16cex="http://schemas.microsoft.com/office/word/2018/wordml/cex" xmlns:w16cid="http://schemas.microsoft.com/office/word/2016/wordml/cid" xmlns:w16="http://schemas.microsoft.com/office/word/2018/wordml" xmlns:w16sdtdh="http://schemas.microsoft.com/office/word/2020/wordml/sdtdatahash" xmlns:w16se="http://schemas.microsoft.com/office/word/2015/wordml/symex" xmlns:wpg="http://schemas.microsoft.com/office/word/2010/wordprocessingGroup" xmlns:wpi="http://schemas.microsoft.com/office/word/2010/wordprocessingInk" xmlns:wne="http://schemas.microsoft.com/office/word/2006/wordml" xmlns:wps="http://schemas.microsoft.com/office/word/2010/wordprocessingShape" mc:Ignorable="w14 w15 w16se w16cid w16 w16cex w16sdtdh wp14">
+<w:numbering xmlns:wpc="http://schemas.microsoft.com/office/word/2010/wordprocessingCanvas" xmlns:cx="http://schemas.microsoft.com/office/drawing/2014/chartex" xmlns:cx1="http://schemas.microsoft.com/office/drawing/2015/9/8/chartex" xmlns:mc="http://schemas.openxmlformats.org/markup-compatibility/2006" xmlns:o="urn:schemas-microsoft-com:office:office" xmlns:r="http://schemas.openxmlformats.org/officeDocument/2006/relationships" xmlns:m="http://schemas.openxmlformats.org/officeDocument/2006/math" xmlns:v="urn:schemas-microsoft-com:vml" xmlns:wp14="http://schemas.microsoft.com/office/word/2010/wordprocessingDrawing" xmlns:wp="http://schemas.openxmlformats.org/drawingml/2006/wordprocessingDrawing" xmlns:w10="urn:schemas-microsoft-com:office:word" xmlns:w="http://schemas.openxmlformats.org/wordprocessingml/2006/main" xmlns:w14="http://schemas.microsoft.com/office/word/2010/wordml" xmlns:w15="http://schemas.microsoft.com/office/word/2012/wordml" xmlns:w16se="http://schemas.microsoft.com/office/word/2015/wordml/symex" xmlns:wpg="http://schemas.microsoft.com/office/word/2010/wordprocessingGroup" xmlns:wpi="http://schemas.microsoft.com/office/word/2010/wordprocessingInk" xmlns:wne="http://schemas.microsoft.com/office/word/2006/wordml" xmlns:wps="http://schemas.microsoft.com/office/word/2010/wordprocessingShape" mc:Ignorable="w14 w15 w16se wp14">
   <w:abstractNum w:abstractNumId="0" w15:restartNumberingAfterBreak="0">
     <w:nsid w:val="01F543FA"/>
     <w:multiLevelType w:val="hybridMultilevel"/>
@@ -29931,94 +29980,94 @@
       </w:rPr>
     </w:lvl>
   </w:abstractNum>
-  <w:num w:numId="1" w16cid:durableId="901674416">
+  <w:num w:numId="1">
     <w:abstractNumId w:val="22"/>
   </w:num>
-  <w:num w:numId="2" w16cid:durableId="934896121">
+  <w:num w:numId="2">
     <w:abstractNumId w:val="21"/>
   </w:num>
-  <w:num w:numId="3" w16cid:durableId="1333485476">
+  <w:num w:numId="3">
     <w:abstractNumId w:val="12"/>
   </w:num>
-  <w:num w:numId="4" w16cid:durableId="1837451191">
+  <w:num w:numId="4">
     <w:abstractNumId w:val="4"/>
   </w:num>
-  <w:num w:numId="5" w16cid:durableId="199979838">
+  <w:num w:numId="5">
     <w:abstractNumId w:val="25"/>
   </w:num>
-  <w:num w:numId="6" w16cid:durableId="1413627629">
+  <w:num w:numId="6">
     <w:abstractNumId w:val="10"/>
   </w:num>
-  <w:num w:numId="7" w16cid:durableId="1168013885">
+  <w:num w:numId="7">
     <w:abstractNumId w:val="18"/>
   </w:num>
-  <w:num w:numId="8" w16cid:durableId="313802440">
+  <w:num w:numId="8">
     <w:abstractNumId w:val="3"/>
   </w:num>
-  <w:num w:numId="9" w16cid:durableId="577710571">
+  <w:num w:numId="9">
     <w:abstractNumId w:val="19"/>
   </w:num>
-  <w:num w:numId="10" w16cid:durableId="1822579591">
+  <w:num w:numId="10">
     <w:abstractNumId w:val="16"/>
   </w:num>
-  <w:num w:numId="11" w16cid:durableId="1908295798">
+  <w:num w:numId="11">
     <w:abstractNumId w:val="0"/>
   </w:num>
-  <w:num w:numId="12" w16cid:durableId="1350521958">
+  <w:num w:numId="12">
     <w:abstractNumId w:val="14"/>
   </w:num>
-  <w:num w:numId="13" w16cid:durableId="759526156">
+  <w:num w:numId="13">
     <w:abstractNumId w:val="20"/>
   </w:num>
-  <w:num w:numId="14" w16cid:durableId="2091387891">
+  <w:num w:numId="14">
     <w:abstractNumId w:val="6"/>
   </w:num>
-  <w:num w:numId="15" w16cid:durableId="504981756">
+  <w:num w:numId="15">
     <w:abstractNumId w:val="13"/>
   </w:num>
-  <w:num w:numId="16" w16cid:durableId="320697768">
+  <w:num w:numId="16">
     <w:abstractNumId w:val="15"/>
   </w:num>
-  <w:num w:numId="17" w16cid:durableId="847867141">
+  <w:num w:numId="17">
     <w:abstractNumId w:val="2"/>
   </w:num>
-  <w:num w:numId="18" w16cid:durableId="1952206201">
+  <w:num w:numId="18">
     <w:abstractNumId w:val="8"/>
   </w:num>
-  <w:num w:numId="19" w16cid:durableId="877813615">
+  <w:num w:numId="19">
     <w:abstractNumId w:val="1"/>
   </w:num>
-  <w:num w:numId="20" w16cid:durableId="2055497765">
+  <w:num w:numId="20">
     <w:abstractNumId w:val="5"/>
   </w:num>
-  <w:num w:numId="21" w16cid:durableId="285620788">
+  <w:num w:numId="21">
     <w:abstractNumId w:val="11"/>
   </w:num>
-  <w:num w:numId="22" w16cid:durableId="1134564927">
+  <w:num w:numId="22">
     <w:abstractNumId w:val="23"/>
   </w:num>
-  <w:num w:numId="23" w16cid:durableId="960921194">
+  <w:num w:numId="23">
     <w:abstractNumId w:val="24"/>
   </w:num>
-  <w:num w:numId="24" w16cid:durableId="1945309903">
+  <w:num w:numId="24">
     <w:abstractNumId w:val="7"/>
   </w:num>
-  <w:num w:numId="25" w16cid:durableId="41829237">
+  <w:num w:numId="25">
     <w:abstractNumId w:val="9"/>
   </w:num>
-  <w:num w:numId="26" w16cid:durableId="1594630325">
+  <w:num w:numId="26">
     <w:abstractNumId w:val="17"/>
   </w:num>
-  <w:num w:numId="27" w16cid:durableId="644429862">
+  <w:num w:numId="27">
     <w:abstractNumId w:val="17"/>
   </w:num>
-  <w:num w:numId="28" w16cid:durableId="1379403199">
+  <w:num w:numId="28">
     <w:abstractNumId w:val="17"/>
     <w:lvlOverride w:ilvl="0">
       <w:startOverride w:val="5"/>
     </w:lvlOverride>
   </w:num>
-  <w:num w:numId="29" w16cid:durableId="1695299894">
+  <w:num w:numId="29">
     <w:abstractNumId w:val="17"/>
     <w:lvlOverride w:ilvl="0">
       <w:startOverride w:val="5"/>
@@ -30027,14 +30076,14 @@
       <w:startOverride w:val="1"/>
     </w:lvlOverride>
   </w:num>
-  <w:num w:numId="30" w16cid:durableId="652568042">
+  <w:num w:numId="30">
     <w:abstractNumId w:val="17"/>
   </w:num>
 </w:numbering>
 </file>
 
 <file path=word/styles.xml><?xml version="1.0" encoding="utf-8"?>
-<w:styles xmlns:mc="http://schemas.openxmlformats.org/markup-compatibility/2006" xmlns:r="http://schemas.openxmlformats.org/officeDocument/2006/relationships" xmlns:w="http://schemas.openxmlformats.org/wordprocessingml/2006/main" xmlns:w14="http://schemas.microsoft.com/office/word/2010/wordml" xmlns:w15="http://schemas.microsoft.com/office/word/2012/wordml" xmlns:w16cex="http://schemas.microsoft.com/office/word/2018/wordml/cex" xmlns:w16cid="http://schemas.microsoft.com/office/word/2016/wordml/cid" xmlns:w16="http://schemas.microsoft.com/office/word/2018/wordml" xmlns:w16sdtdh="http://schemas.microsoft.com/office/word/2020/wordml/sdtdatahash" xmlns:w16se="http://schemas.microsoft.com/office/word/2015/wordml/symex" mc:Ignorable="w14 w15 w16se w16cid w16 w16cex w16sdtdh">
+<w:styles xmlns:mc="http://schemas.openxmlformats.org/markup-compatibility/2006" xmlns:r="http://schemas.openxmlformats.org/officeDocument/2006/relationships" xmlns:w="http://schemas.openxmlformats.org/wordprocessingml/2006/main" xmlns:w14="http://schemas.microsoft.com/office/word/2010/wordml" xmlns:w15="http://schemas.microsoft.com/office/word/2012/wordml" xmlns:w16se="http://schemas.microsoft.com/office/word/2015/wordml/symex" mc:Ignorable="w14 w15 w16se">
   <w:docDefaults>
     <w:rPrDefault>
       <w:rPr>
@@ -30050,7 +30099,7 @@
       </w:pPr>
     </w:pPrDefault>
   </w:docDefaults>
-  <w:latentStyles w:defLockedState="0" w:defUIPriority="99" w:defSemiHidden="0" w:defUnhideWhenUsed="0" w:defQFormat="0" w:count="376">
+  <w:latentStyles w:defLockedState="0" w:defUIPriority="99" w:defSemiHidden="0" w:defUnhideWhenUsed="0" w:defQFormat="0" w:count="371">
     <w:lsdException w:name="Normal" w:uiPriority="0" w:qFormat="1"/>
     <w:lsdException w:name="heading 1" w:uiPriority="9" w:qFormat="1"/>
     <w:lsdException w:name="heading 2" w:semiHidden="1" w:uiPriority="1" w:unhideWhenUsed="1" w:qFormat="1"/>
@@ -30422,11 +30471,6 @@
     <w:lsdException w:name="List Table 5 Dark Accent 6" w:uiPriority="50"/>
     <w:lsdException w:name="List Table 6 Colorful Accent 6" w:uiPriority="51"/>
     <w:lsdException w:name="List Table 7 Colorful Accent 6" w:uiPriority="52"/>
-    <w:lsdException w:name="Mention" w:semiHidden="1" w:unhideWhenUsed="1"/>
-    <w:lsdException w:name="Smart Hyperlink" w:semiHidden="1" w:unhideWhenUsed="1"/>
-    <w:lsdException w:name="Hashtag" w:semiHidden="1" w:unhideWhenUsed="1"/>
-    <w:lsdException w:name="Unresolved Mention" w:semiHidden="1" w:unhideWhenUsed="1"/>
-    <w:lsdException w:name="Smart Link" w:semiHidden="1" w:unhideWhenUsed="1"/>
   </w:latentStyles>
   <w:style w:type="paragraph" w:default="1" w:styleId="Normal">
     <w:name w:val="Normal"/>
@@ -31464,7 +31508,9 @@
 </file>
 
 <file path=customXml/item2.xml><?xml version="1.0" encoding="utf-8"?>
-<b:Sources xmlns:b="http://schemas.openxmlformats.org/officeDocument/2006/bibliography" xmlns="http://schemas.openxmlformats.org/officeDocument/2006/bibliography" SelectedStyle="\APASixthEditionOfficeOnline.xsl" StyleName="APA" Version="6"/>
+<p:properties xmlns:p="http://schemas.microsoft.com/office/2006/metadata/properties" xmlns:xsi="http://www.w3.org/2001/XMLSchema-instance" xmlns:pc="http://schemas.microsoft.com/office/infopath/2007/PartnerControls">
+  <documentManagement/>
+</p:properties>
 </file>
 
 <file path=customXml/item3.xml><?xml version="1.0" encoding="utf-8"?>
@@ -31477,9 +31523,7 @@
 </file>
 
 <file path=customXml/item4.xml><?xml version="1.0" encoding="utf-8"?>
-<p:properties xmlns:p="http://schemas.microsoft.com/office/2006/metadata/properties" xmlns:xsi="http://www.w3.org/2001/XMLSchema-instance" xmlns:pc="http://schemas.microsoft.com/office/infopath/2007/PartnerControls">
-  <documentManagement/>
-</p:properties>
+<b:Sources xmlns:b="http://schemas.openxmlformats.org/officeDocument/2006/bibliography" xmlns="http://schemas.openxmlformats.org/officeDocument/2006/bibliography" SelectedStyle="\APASixthEditionOfficeOnline.xsl" StyleName="APA" Version="6"/>
 </file>
 
 <file path=customXml/itemProps1.xml><?xml version="1.0" encoding="utf-8"?>
@@ -31502,9 +31546,10 @@
 </file>
 
 <file path=customXml/itemProps2.xml><?xml version="1.0" encoding="utf-8"?>
-<ds:datastoreItem xmlns:ds="http://schemas.openxmlformats.org/officeDocument/2006/customXml" ds:itemID="{A7B3FFB3-81C1-47B4-89BD-9F4B7AA1E981}">
+<ds:datastoreItem xmlns:ds="http://schemas.openxmlformats.org/officeDocument/2006/customXml" ds:itemID="{609BE703-A0D3-4E14-85F5-148AF4614C53}">
   <ds:schemaRefs>
-    <ds:schemaRef ds:uri="http://schemas.openxmlformats.org/officeDocument/2006/bibliography"/>
+    <ds:schemaRef ds:uri="http://schemas.microsoft.com/office/2006/metadata/properties"/>
+    <ds:schemaRef ds:uri="http://schemas.microsoft.com/office/infopath/2007/PartnerControls"/>
   </ds:schemaRefs>
 </ds:datastoreItem>
 </file>
@@ -31518,10 +31563,9 @@
 </file>
 
 <file path=customXml/itemProps4.xml><?xml version="1.0" encoding="utf-8"?>
-<ds:datastoreItem xmlns:ds="http://schemas.openxmlformats.org/officeDocument/2006/customXml" ds:itemID="{609BE703-A0D3-4E14-85F5-148AF4614C53}">
+<ds:datastoreItem xmlns:ds="http://schemas.openxmlformats.org/officeDocument/2006/customXml" ds:itemID="{475097EC-85F9-4DE4-AF8F-498E0A717741}">
   <ds:schemaRefs>
-    <ds:schemaRef ds:uri="http://schemas.microsoft.com/office/2006/metadata/properties"/>
-    <ds:schemaRef ds:uri="http://schemas.microsoft.com/office/infopath/2007/PartnerControls"/>
+    <ds:schemaRef ds:uri="http://schemas.openxmlformats.org/officeDocument/2006/bibliography"/>
   </ds:schemaRefs>
 </ds:datastoreItem>
 </file>
</xml_diff>